<commit_message>
Update as per discussion
Update as per discussion
</commit_message>
<xml_diff>
--- a/User Management.docx
+++ b/User Management.docx
@@ -790,6 +790,52 @@
         </w:rPr>
         <w:t>?</w:t>
       </w:r>
+      <w:r>
+        <w:rPr>
+          <w:b/>
+          <w:bCs/>
+          <w:color w:val="FF0000"/>
+          <w:sz w:val="26"/>
+          <w:szCs w:val="26"/>
+          <w:lang w:val="en-US"/>
+        </w:rPr>
+        <w:t xml:space="preserve"> –</w:t>
+      </w:r>
+      <w:r>
+        <w:rPr>
+          <w:b/>
+          <w:bCs/>
+          <w:color w:val="3A7C22" w:themeColor="accent6" w:themeShade="BF"/>
+          <w:sz w:val="26"/>
+          <w:szCs w:val="26"/>
+          <w:lang w:val="en-US"/>
+        </w:rPr>
+        <w:t xml:space="preserve"> Ans: Any other DDO’s are mentioned in HRMS data, just consider as previous employer and don’t connect that DDO </w:t>
+      </w:r>
+      <w:proofErr w:type="gramStart"/>
+      <w:r>
+        <w:rPr>
+          <w:b/>
+          <w:bCs/>
+          <w:color w:val="3A7C22" w:themeColor="accent6" w:themeShade="BF"/>
+          <w:sz w:val="26"/>
+          <w:szCs w:val="26"/>
+          <w:lang w:val="en-US"/>
+        </w:rPr>
+        <w:t>id’s</w:t>
+      </w:r>
+      <w:proofErr w:type="gramEnd"/>
+      <w:r>
+        <w:rPr>
+          <w:b/>
+          <w:bCs/>
+          <w:color w:val="3A7C22" w:themeColor="accent6" w:themeShade="BF"/>
+          <w:sz w:val="26"/>
+          <w:szCs w:val="26"/>
+          <w:lang w:val="en-US"/>
+        </w:rPr>
+        <w:t xml:space="preserve"> with our DDO list</w:t>
+      </w:r>
     </w:p>
     <w:p>
       <w:pPr>
@@ -897,7 +943,6 @@
           <w:szCs w:val="26"/>
           <w:lang w:val="en-US"/>
         </w:rPr>
-        <w:lastRenderedPageBreak/>
         <w:t>DDO(Dept)</w:t>
       </w:r>
     </w:p>
@@ -1094,6 +1139,108 @@
     </w:p>
     <w:p>
       <w:pPr>
+        <w:pStyle w:val="ListParagraph"/>
+        <w:numPr>
+          <w:ilvl w:val="0"/>
+          <w:numId w:val="4"/>
+        </w:numPr>
+        <w:rPr>
+          <w:b/>
+          <w:bCs/>
+          <w:color w:val="D86DCB" w:themeColor="accent5" w:themeTint="99"/>
+          <w:sz w:val="26"/>
+          <w:szCs w:val="26"/>
+          <w:lang w:val="en-US"/>
+        </w:rPr>
+      </w:pPr>
+      <w:r>
+        <w:rPr>
+          <w:b/>
+          <w:bCs/>
+          <w:color w:val="D86DCB" w:themeColor="accent5" w:themeTint="99"/>
+          <w:sz w:val="26"/>
+          <w:szCs w:val="26"/>
+          <w:lang w:val="en-US"/>
+        </w:rPr>
+        <w:t>Provide sub DDO user access to view and update as per permission provided</w:t>
+      </w:r>
+      <w:r>
+        <w:rPr>
+          <w:b/>
+          <w:bCs/>
+          <w:color w:val="D86DCB" w:themeColor="accent5" w:themeTint="99"/>
+          <w:sz w:val="26"/>
+          <w:szCs w:val="26"/>
+          <w:lang w:val="en-US"/>
+        </w:rPr>
+        <w:t xml:space="preserve"> by root user</w:t>
+      </w:r>
+      <w:r>
+        <w:rPr>
+          <w:b/>
+          <w:bCs/>
+          <w:color w:val="D86DCB" w:themeColor="accent5" w:themeTint="99"/>
+          <w:sz w:val="26"/>
+          <w:szCs w:val="26"/>
+          <w:lang w:val="en-US"/>
+        </w:rPr>
+        <w:t>.</w:t>
+      </w:r>
+    </w:p>
+    <w:p>
+      <w:pPr>
+        <w:pStyle w:val="ListParagraph"/>
+        <w:numPr>
+          <w:ilvl w:val="1"/>
+          <w:numId w:val="4"/>
+        </w:numPr>
+        <w:rPr>
+          <w:b/>
+          <w:bCs/>
+          <w:color w:val="D86DCB" w:themeColor="accent5" w:themeTint="99"/>
+          <w:sz w:val="26"/>
+          <w:szCs w:val="26"/>
+          <w:lang w:val="en-US"/>
+        </w:rPr>
+      </w:pPr>
+      <w:r>
+        <w:rPr>
+          <w:b/>
+          <w:bCs/>
+          <w:color w:val="D86DCB" w:themeColor="accent5" w:themeTint="99"/>
+          <w:sz w:val="26"/>
+          <w:szCs w:val="26"/>
+          <w:lang w:val="en-US"/>
+        </w:rPr>
+        <w:t xml:space="preserve">Sub DDO user can add </w:t>
+      </w:r>
+      <w:proofErr w:type="gramStart"/>
+      <w:r>
+        <w:rPr>
+          <w:b/>
+          <w:bCs/>
+          <w:color w:val="D86DCB" w:themeColor="accent5" w:themeTint="99"/>
+          <w:sz w:val="26"/>
+          <w:szCs w:val="26"/>
+          <w:lang w:val="en-US"/>
+        </w:rPr>
+        <w:t>there</w:t>
+      </w:r>
+      <w:proofErr w:type="gramEnd"/>
+      <w:r>
+        <w:rPr>
+          <w:b/>
+          <w:bCs/>
+          <w:color w:val="D86DCB" w:themeColor="accent5" w:themeTint="99"/>
+          <w:sz w:val="26"/>
+          <w:szCs w:val="26"/>
+          <w:lang w:val="en-US"/>
+        </w:rPr>
+        <w:t xml:space="preserve"> station employee instead root DDO</w:t>
+      </w:r>
+    </w:p>
+    <w:p>
+      <w:pPr>
         <w:rPr>
           <w:b/>
           <w:bCs/>
@@ -1518,6 +1665,7 @@
           <w:szCs w:val="26"/>
           <w:lang w:val="en-US"/>
         </w:rPr>
+        <w:lastRenderedPageBreak/>
         <w:t>DDO/Users</w:t>
       </w:r>
     </w:p>
@@ -1720,7 +1868,6 @@
           <w:szCs w:val="26"/>
           <w:lang w:val="en-US"/>
         </w:rPr>
-        <w:lastRenderedPageBreak/>
         <w:t>DDO login</w:t>
       </w:r>
     </w:p>
@@ -2739,7 +2886,7 @@
         <w:rFonts w:hint="default"/>
       </w:rPr>
     </w:lvl>
-    <w:lvl w:ilvl="1" w:tplc="40090019" w:tentative="1">
+    <w:lvl w:ilvl="1" w:tplc="40090019">
       <w:start w:val="1"/>
       <w:numFmt w:val="lowerLetter"/>
       <w:lvlText w:val="%2."/>
@@ -4147,6 +4294,21 @@
 </file>
 
 <file path=customXml/item1.xml><?xml version="1.0" encoding="utf-8"?>
+<?mso-contentType ?>
+<FormTemplates xmlns="http://schemas.microsoft.com/sharepoint/v3/contenttype/forms">
+  <Display>DocumentLibraryForm</Display>
+  <Edit>DocumentLibraryForm</Edit>
+  <New>DocumentLibraryForm</New>
+</FormTemplates>
+</file>
+
+<file path=customXml/item2.xml><?xml version="1.0" encoding="utf-8"?>
+<p:properties xmlns:p="http://schemas.microsoft.com/office/2006/metadata/properties" xmlns:xsi="http://www.w3.org/2001/XMLSchema-instance" xmlns:pc="http://schemas.microsoft.com/office/infopath/2007/PartnerControls">
+  <documentManagement/>
+</p:properties>
+</file>
+
+<file path=customXml/item3.xml><?xml version="1.0" encoding="utf-8"?>
 <ct:contentTypeSchema xmlns:ct="http://schemas.microsoft.com/office/2006/metadata/contentType" xmlns:ma="http://schemas.microsoft.com/office/2006/metadata/properties/metaAttributes" ct:_="" ma:_="" ma:contentTypeName="Document" ma:contentTypeID="0x010100F77EBF2E24B3A2479E53EBF6B5F0EF9D" ma:contentTypeVersion="5" ma:contentTypeDescription="Create a new document." ma:contentTypeScope="" ma:versionID="c89cb3923b5d0e3c385dbc2ab0a63540">
   <xsd:schema xmlns:xsd="http://www.w3.org/2001/XMLSchema" xmlns:xs="http://www.w3.org/2001/XMLSchema" xmlns:p="http://schemas.microsoft.com/office/2006/metadata/properties" xmlns:ns3="93dbcf64-66e4-4433-bdf4-a87388682618" targetNamespace="http://schemas.microsoft.com/office/2006/metadata/properties" ma:root="true" ma:fieldsID="6b79d3350960ff17330e1f713d529290" ns3:_="">
     <xsd:import namespace="93dbcf64-66e4-4433-bdf4-a87388682618"/>
@@ -4296,22 +4458,24 @@
 </ct:contentTypeSchema>
 </file>
 
-<file path=customXml/item2.xml><?xml version="1.0" encoding="utf-8"?>
-<p:properties xmlns:p="http://schemas.microsoft.com/office/2006/metadata/properties" xmlns:xsi="http://www.w3.org/2001/XMLSchema-instance" xmlns:pc="http://schemas.microsoft.com/office/infopath/2007/PartnerControls">
-  <documentManagement/>
-</p:properties>
+<file path=customXml/itemProps1.xml><?xml version="1.0" encoding="utf-8"?>
+<ds:datastoreItem xmlns:ds="http://schemas.openxmlformats.org/officeDocument/2006/customXml" ds:itemID="{12A7E9C2-D565-485A-8A5C-5C6F25C4BA4C}">
+  <ds:schemaRefs>
+    <ds:schemaRef ds:uri="http://schemas.microsoft.com/sharepoint/v3/contenttype/forms"/>
+  </ds:schemaRefs>
+</ds:datastoreItem>
 </file>
 
-<file path=customXml/item3.xml><?xml version="1.0" encoding="utf-8"?>
-<?mso-contentType ?>
-<FormTemplates xmlns="http://schemas.microsoft.com/sharepoint/v3/contenttype/forms">
-  <Display>DocumentLibraryForm</Display>
-  <Edit>DocumentLibraryForm</Edit>
-  <New>DocumentLibraryForm</New>
-</FormTemplates>
+<file path=customXml/itemProps2.xml><?xml version="1.0" encoding="utf-8"?>
+<ds:datastoreItem xmlns:ds="http://schemas.openxmlformats.org/officeDocument/2006/customXml" ds:itemID="{BA251A6E-1343-42E6-852B-AC74AA2185E4}">
+  <ds:schemaRefs>
+    <ds:schemaRef ds:uri="http://schemas.microsoft.com/office/2006/metadata/properties"/>
+    <ds:schemaRef ds:uri="http://schemas.microsoft.com/office/infopath/2007/PartnerControls"/>
+  </ds:schemaRefs>
+</ds:datastoreItem>
 </file>
 
-<file path=customXml/itemProps1.xml><?xml version="1.0" encoding="utf-8"?>
+<file path=customXml/itemProps3.xml><?xml version="1.0" encoding="utf-8"?>
 <ds:datastoreItem xmlns:ds="http://schemas.openxmlformats.org/officeDocument/2006/customXml" ds:itemID="{27C293F2-D493-400F-ACC3-6306355B8C78}">
   <ds:schemaRefs>
     <ds:schemaRef ds:uri="http://schemas.microsoft.com/office/2006/metadata/contentType"/>
@@ -4327,28 +4491,4 @@
     <ds:schemaRef ds:uri="http://schemas.microsoft.com/internal/obd"/>
   </ds:schemaRefs>
 </ds:datastoreItem>
-</file>
-
-<file path=customXml/itemProps2.xml><?xml version="1.0" encoding="utf-8"?>
-<ds:datastoreItem xmlns:ds="http://schemas.openxmlformats.org/officeDocument/2006/customXml" ds:itemID="{BA251A6E-1343-42E6-852B-AC74AA2185E4}">
-  <ds:schemaRefs>
-    <ds:schemaRef ds:uri="http://purl.org/dc/elements/1.1/"/>
-    <ds:schemaRef ds:uri="http://schemas.openxmlformats.org/package/2006/metadata/core-properties"/>
-    <ds:schemaRef ds:uri="http://www.w3.org/XML/1998/namespace"/>
-    <ds:schemaRef ds:uri="http://schemas.microsoft.com/office/2006/documentManagement/types"/>
-    <ds:schemaRef ds:uri="http://purl.org/dc/terms/"/>
-    <ds:schemaRef ds:uri="http://schemas.microsoft.com/office/infopath/2007/PartnerControls"/>
-    <ds:schemaRef ds:uri="93dbcf64-66e4-4433-bdf4-a87388682618"/>
-    <ds:schemaRef ds:uri="http://schemas.microsoft.com/office/2006/metadata/properties"/>
-    <ds:schemaRef ds:uri="http://purl.org/dc/dcmitype/"/>
-  </ds:schemaRefs>
-</ds:datastoreItem>
-</file>
-
-<file path=customXml/itemProps3.xml><?xml version="1.0" encoding="utf-8"?>
-<ds:datastoreItem xmlns:ds="http://schemas.openxmlformats.org/officeDocument/2006/customXml" ds:itemID="{12A7E9C2-D565-485A-8A5C-5C6F25C4BA4C}">
-  <ds:schemaRefs>
-    <ds:schemaRef ds:uri="http://schemas.microsoft.com/sharepoint/v3/contenttype/forms"/>
-  </ds:schemaRefs>
-</ds:datastoreItem>
 </file>
</xml_diff>